<commit_message>
last commit data added
</commit_message>
<xml_diff>
--- a/src/Documents/Записка Пальчикова.docx
+++ b/src/Documents/Записка Пальчикова.docx
@@ -85,7 +85,7 @@
               </wp:anchor>
             </w:drawing>
           </mc:Choice>
-          <mc:Fallback xmlns:w16cid="http://schemas.microsoft.com/office/word/2016/wordml/cid" xmlns:am3d="http://schemas.microsoft.com/office/drawing/2017/model3d" xmlns:aink="http://schemas.microsoft.com/office/drawing/2016/ink" xmlns:cx8="http://schemas.microsoft.com/office/drawing/2016/5/14/chartex" xmlns:cx7="http://schemas.microsoft.com/office/drawing/2016/5/13/chartex" xmlns:cx6="http://schemas.microsoft.com/office/drawing/2016/5/12/chartex" xmlns:cx5="http://schemas.microsoft.com/office/drawing/2016/5/11/chartex" xmlns:cx4="http://schemas.microsoft.com/office/drawing/2016/5/10/chartex" xmlns:cx3="http://schemas.microsoft.com/office/drawing/2016/5/9/chartex" xmlns:cx2="http://schemas.microsoft.com/office/drawing/2015/10/21/chartex">
+          <mc:Fallback xmlns:cx2="http://schemas.microsoft.com/office/drawing/2015/10/21/chartex" xmlns:cx3="http://schemas.microsoft.com/office/drawing/2016/5/9/chartex" xmlns:cx4="http://schemas.microsoft.com/office/drawing/2016/5/10/chartex" xmlns:cx5="http://schemas.microsoft.com/office/drawing/2016/5/11/chartex" xmlns:cx6="http://schemas.microsoft.com/office/drawing/2016/5/12/chartex" xmlns:cx7="http://schemas.microsoft.com/office/drawing/2016/5/13/chartex" xmlns:cx8="http://schemas.microsoft.com/office/drawing/2016/5/14/chartex" xmlns:aink="http://schemas.microsoft.com/office/drawing/2016/ink" xmlns:am3d="http://schemas.microsoft.com/office/drawing/2017/model3d" xmlns:w16cid="http://schemas.microsoft.com/office/word/2016/wordml/cid">
             <w:pict>
               <v:oval w14:anchorId="7E271314" id="Овал 4" o:spid="_x0000_s1026" style="position:absolute;margin-left:457.7pt;margin-top:-23.75pt;width:24pt;height:18.6pt;z-index:251658256;visibility:visible;mso-wrap-style:square;mso-wrap-distance-left:9pt;mso-wrap-distance-top:0;mso-wrap-distance-right:9pt;mso-wrap-distance-bottom:0;mso-position-horizontal:absolute;mso-position-horizontal-relative:text;mso-position-vertical:absolute;mso-position-vertical-relative:text;v-text-anchor:middle" o:gfxdata="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" fillcolor="white [3212]" strokecolor="white [3212]" strokeweight="1pt">
                 <v:stroke joinstyle="miter"/>
@@ -1088,7 +1088,7 @@
               </wp:anchor>
             </w:drawing>
           </mc:Choice>
-          <mc:Fallback xmlns:w16cid="http://schemas.microsoft.com/office/word/2016/wordml/cid" xmlns:am3d="http://schemas.microsoft.com/office/drawing/2017/model3d" xmlns:aink="http://schemas.microsoft.com/office/drawing/2016/ink" xmlns:cx8="http://schemas.microsoft.com/office/drawing/2016/5/14/chartex" xmlns:cx7="http://schemas.microsoft.com/office/drawing/2016/5/13/chartex" xmlns:cx6="http://schemas.microsoft.com/office/drawing/2016/5/12/chartex" xmlns:cx5="http://schemas.microsoft.com/office/drawing/2016/5/11/chartex" xmlns:cx4="http://schemas.microsoft.com/office/drawing/2016/5/10/chartex" xmlns:cx3="http://schemas.microsoft.com/office/drawing/2016/5/9/chartex" xmlns:cx2="http://schemas.microsoft.com/office/drawing/2015/10/21/chartex">
+          <mc:Fallback xmlns:cx2="http://schemas.microsoft.com/office/drawing/2015/10/21/chartex" xmlns:cx3="http://schemas.microsoft.com/office/drawing/2016/5/9/chartex" xmlns:cx4="http://schemas.microsoft.com/office/drawing/2016/5/10/chartex" xmlns:cx5="http://schemas.microsoft.com/office/drawing/2016/5/11/chartex" xmlns:cx6="http://schemas.microsoft.com/office/drawing/2016/5/12/chartex" xmlns:cx7="http://schemas.microsoft.com/office/drawing/2016/5/13/chartex" xmlns:cx8="http://schemas.microsoft.com/office/drawing/2016/5/14/chartex" xmlns:aink="http://schemas.microsoft.com/office/drawing/2016/ink" xmlns:am3d="http://schemas.microsoft.com/office/drawing/2017/model3d" xmlns:w16cid="http://schemas.microsoft.com/office/word/2016/wordml/cid">
             <w:pict>
               <v:oval w14:anchorId="19D121CE" id="Овал 4" o:spid="_x0000_s1026" style="position:absolute;margin-left:455.45pt;margin-top:-24.95pt;width:24pt;height:18.6pt;z-index:251658255;visibility:visible;mso-wrap-style:square;mso-wrap-distance-left:9pt;mso-wrap-distance-top:0;mso-wrap-distance-right:9pt;mso-wrap-distance-bottom:0;mso-position-horizontal:absolute;mso-position-horizontal-relative:text;mso-position-vertical:absolute;mso-position-vertical-relative:text;v-text-anchor:middle" o:gfxdata="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" fillcolor="white [3212]" strokecolor="white [3212]" strokeweight="1pt">
                 <v:stroke joinstyle="miter"/>
@@ -2345,7 +2345,7 @@
               </wp:anchor>
             </w:drawing>
           </mc:Choice>
-          <mc:Fallback xmlns:w16cid="http://schemas.microsoft.com/office/word/2016/wordml/cid" xmlns:am3d="http://schemas.microsoft.com/office/drawing/2017/model3d" xmlns:aink="http://schemas.microsoft.com/office/drawing/2016/ink" xmlns:cx8="http://schemas.microsoft.com/office/drawing/2016/5/14/chartex" xmlns:cx7="http://schemas.microsoft.com/office/drawing/2016/5/13/chartex" xmlns:cx6="http://schemas.microsoft.com/office/drawing/2016/5/12/chartex" xmlns:cx5="http://schemas.microsoft.com/office/drawing/2016/5/11/chartex" xmlns:cx4="http://schemas.microsoft.com/office/drawing/2016/5/10/chartex" xmlns:cx3="http://schemas.microsoft.com/office/drawing/2016/5/9/chartex" xmlns:cx2="http://schemas.microsoft.com/office/drawing/2015/10/21/chartex">
+          <mc:Fallback xmlns:cx2="http://schemas.microsoft.com/office/drawing/2015/10/21/chartex" xmlns:cx3="http://schemas.microsoft.com/office/drawing/2016/5/9/chartex" xmlns:cx4="http://schemas.microsoft.com/office/drawing/2016/5/10/chartex" xmlns:cx5="http://schemas.microsoft.com/office/drawing/2016/5/11/chartex" xmlns:cx6="http://schemas.microsoft.com/office/drawing/2016/5/12/chartex" xmlns:cx7="http://schemas.microsoft.com/office/drawing/2016/5/13/chartex" xmlns:cx8="http://schemas.microsoft.com/office/drawing/2016/5/14/chartex" xmlns:aink="http://schemas.microsoft.com/office/drawing/2016/ink" xmlns:am3d="http://schemas.microsoft.com/office/drawing/2017/model3d" xmlns:w16cid="http://schemas.microsoft.com/office/word/2016/wordml/cid">
             <w:pict>
               <v:oval w14:anchorId="32B81857" id="Овал 4" o:spid="_x0000_s1026" style="position:absolute;margin-left:543.9pt;margin-top:-28.75pt;width:24pt;height:18.6pt;z-index:251658257;visibility:visible;mso-wrap-style:square;mso-wrap-distance-left:9pt;mso-wrap-distance-top:0;mso-wrap-distance-right:9pt;mso-wrap-distance-bottom:0;mso-position-horizontal:absolute;mso-position-horizontal-relative:left-margin-area;mso-position-vertical:absolute;mso-position-vertical-relative:text;v-text-anchor:middle" o:gfxdata="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" fillcolor="white [3212]" strokecolor="white [3212]" strokeweight="1pt">
                 <v:stroke joinstyle="miter"/>
@@ -4603,7 +4603,7 @@
               </wp:anchor>
             </w:drawing>
           </mc:Choice>
-          <mc:Fallback xmlns:w16cid="http://schemas.microsoft.com/office/word/2016/wordml/cid" xmlns:am3d="http://schemas.microsoft.com/office/drawing/2017/model3d" xmlns:aink="http://schemas.microsoft.com/office/drawing/2016/ink" xmlns:cx8="http://schemas.microsoft.com/office/drawing/2016/5/14/chartex" xmlns:cx7="http://schemas.microsoft.com/office/drawing/2016/5/13/chartex" xmlns:cx6="http://schemas.microsoft.com/office/drawing/2016/5/12/chartex" xmlns:cx5="http://schemas.microsoft.com/office/drawing/2016/5/11/chartex" xmlns:cx4="http://schemas.microsoft.com/office/drawing/2016/5/10/chartex" xmlns:cx3="http://schemas.microsoft.com/office/drawing/2016/5/9/chartex" xmlns:cx2="http://schemas.microsoft.com/office/drawing/2015/10/21/chartex">
+          <mc:Fallback xmlns:cx2="http://schemas.microsoft.com/office/drawing/2015/10/21/chartex" xmlns:cx3="http://schemas.microsoft.com/office/drawing/2016/5/9/chartex" xmlns:cx4="http://schemas.microsoft.com/office/drawing/2016/5/10/chartex" xmlns:cx5="http://schemas.microsoft.com/office/drawing/2016/5/11/chartex" xmlns:cx6="http://schemas.microsoft.com/office/drawing/2016/5/12/chartex" xmlns:cx7="http://schemas.microsoft.com/office/drawing/2016/5/13/chartex" xmlns:cx8="http://schemas.microsoft.com/office/drawing/2016/5/14/chartex" xmlns:aink="http://schemas.microsoft.com/office/drawing/2016/ink" xmlns:am3d="http://schemas.microsoft.com/office/drawing/2017/model3d" xmlns:w16cid="http://schemas.microsoft.com/office/word/2016/wordml/cid">
             <w:pict>
               <v:oval w14:anchorId="2036E353" id="Овал 4" o:spid="_x0000_s1026" style="position:absolute;margin-left:451.35pt;margin-top:-26.4pt;width:24pt;height:18.6pt;z-index:251658240;visibility:visible;mso-wrap-style:square;mso-wrap-distance-left:9pt;mso-wrap-distance-top:0;mso-wrap-distance-right:9pt;mso-wrap-distance-bottom:0;mso-position-horizontal:absolute;mso-position-horizontal-relative:text;mso-position-vertical:absolute;mso-position-vertical-relative:text;v-text-anchor:middle" o:gfxdata="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" fillcolor="white [3212]" strokecolor="white [3212]" strokeweight="1pt">
                 <v:stroke joinstyle="miter"/>
@@ -5019,88 +5019,54 @@
               <w:lang w:val="uk-UA"/>
             </w:rPr>
           </w:pPr>
-          <w:r>
-            <w:rPr>
-              <w:rStyle w:val="ad"/>
-              <w:shd w:val="clear" w:color="auto" w:fill="FFFFFF"/>
-            </w:rPr>
-            <w:fldChar w:fldCharType="begin"/>
-          </w:r>
-          <w:r>
-            <w:rPr>
-              <w:rStyle w:val="ad"/>
-              <w:rFonts w:ascii="Times New Roman" w:hAnsi="Times New Roman" w:cs="Times New Roman"/>
-              <w:noProof/>
-              <w:sz w:val="28"/>
-              <w:szCs w:val="28"/>
-              <w:shd w:val="clear" w:color="auto" w:fill="FFFFFF"/>
-              <w:lang w:val="uk-UA"/>
-            </w:rPr>
-            <w:instrText xml:space="preserve"> HYPERLINK \l "_Toc532289194" </w:instrText>
-          </w:r>
-          <w:r>
-            <w:rPr>
-              <w:rStyle w:val="ad"/>
-              <w:shd w:val="clear" w:color="auto" w:fill="FFFFFF"/>
-            </w:rPr>
-            <w:fldChar w:fldCharType="separate"/>
-          </w:r>
-          <w:r>
-            <w:rPr>
-              <w:rStyle w:val="ad"/>
-              <w:rFonts w:ascii="Times New Roman" w:hAnsi="Times New Roman" w:cs="Times New Roman"/>
-              <w:noProof/>
-              <w:sz w:val="28"/>
-              <w:szCs w:val="28"/>
-              <w:shd w:val="clear" w:color="auto" w:fill="FFFFFF"/>
-              <w:lang w:val="uk-UA"/>
-            </w:rPr>
-            <w:t>1.4 Нефункціональні вимоги</w:t>
-          </w:r>
-          <w:r>
-            <w:rPr>
-              <w:rStyle w:val="ad"/>
-              <w:rFonts w:ascii="Times New Roman" w:hAnsi="Times New Roman" w:cs="Times New Roman"/>
-              <w:noProof/>
-              <w:sz w:val="28"/>
-              <w:szCs w:val="28"/>
-              <w:shd w:val="clear" w:color="auto" w:fill="FFFFFF"/>
-              <w:lang w:val="uk-UA"/>
-            </w:rPr>
-            <w:t> </w:t>
-          </w:r>
-          <w:r>
-            <w:rPr>
-              <w:rFonts w:ascii="Times New Roman" w:hAnsi="Times New Roman" w:cs="Times New Roman"/>
-              <w:noProof/>
-              <w:webHidden/>
-              <w:sz w:val="28"/>
-              <w:szCs w:val="28"/>
-              <w:lang w:val="uk-UA"/>
-            </w:rPr>
-            <w:tab/>
-          </w:r>
-          <w:r>
-            <w:rPr>
-              <w:rFonts w:ascii="Times New Roman" w:hAnsi="Times New Roman" w:cs="Times New Roman"/>
-              <w:noProof/>
-              <w:webHidden/>
-              <w:sz w:val="28"/>
-              <w:szCs w:val="28"/>
-              <w:lang w:val="uk-UA"/>
-            </w:rPr>
-            <w:t>9</w:t>
-          </w:r>
-          <w:r>
-            <w:rPr>
-              <w:rFonts w:ascii="Times New Roman" w:hAnsi="Times New Roman" w:cs="Times New Roman"/>
-              <w:noProof/>
-              <w:sz w:val="28"/>
-              <w:szCs w:val="28"/>
-              <w:lang w:val="uk-UA"/>
-            </w:rPr>
-            <w:fldChar w:fldCharType="end"/>
-          </w:r>
+          <w:hyperlink w:anchor="_Toc532289194" w:history="1">
+            <w:r>
+              <w:rPr>
+                <w:rStyle w:val="ad"/>
+                <w:rFonts w:ascii="Times New Roman" w:hAnsi="Times New Roman" w:cs="Times New Roman"/>
+                <w:noProof/>
+                <w:sz w:val="28"/>
+                <w:szCs w:val="28"/>
+                <w:shd w:val="clear" w:color="auto" w:fill="FFFFFF"/>
+                <w:lang w:val="uk-UA"/>
+              </w:rPr>
+              <w:t>1.4 Нефункціональні вимоги</w:t>
+            </w:r>
+            <w:r>
+              <w:rPr>
+                <w:rStyle w:val="ad"/>
+                <w:rFonts w:ascii="Times New Roman" w:hAnsi="Times New Roman" w:cs="Times New Roman"/>
+                <w:noProof/>
+                <w:sz w:val="28"/>
+                <w:szCs w:val="28"/>
+                <w:shd w:val="clear" w:color="auto" w:fill="FFFFFF"/>
+                <w:lang w:val="uk-UA"/>
+              </w:rPr>
+              <w:t> </w:t>
+            </w:r>
+            <w:r>
+              <w:rPr>
+                <w:rFonts w:ascii="Times New Roman" w:hAnsi="Times New Roman" w:cs="Times New Roman"/>
+                <w:noProof/>
+                <w:webHidden/>
+                <w:sz w:val="28"/>
+                <w:szCs w:val="28"/>
+                <w:lang w:val="uk-UA"/>
+              </w:rPr>
+              <w:tab/>
+            </w:r>
+            <w:r>
+              <w:rPr>
+                <w:rFonts w:ascii="Times New Roman" w:hAnsi="Times New Roman" w:cs="Times New Roman"/>
+                <w:noProof/>
+                <w:webHidden/>
+                <w:sz w:val="28"/>
+                <w:szCs w:val="28"/>
+                <w:lang w:val="uk-UA"/>
+              </w:rPr>
+              <w:t>9</w:t>
+            </w:r>
+          </w:hyperlink>
         </w:p>
         <w:p>
           <w:pPr>
@@ -5432,90 +5398,56 @@
               <w:lang w:val="uk-UA"/>
             </w:rPr>
           </w:pPr>
-          <w:r>
-            <w:rPr>
-              <w:rStyle w:val="ad"/>
-              <w:shd w:val="clear" w:color="auto" w:fill="FFFFFF"/>
-            </w:rPr>
-            <w:fldChar w:fldCharType="begin"/>
-          </w:r>
-          <w:r>
-            <w:rPr>
-              <w:rStyle w:val="ad"/>
-              <w:rFonts w:ascii="Times New Roman" w:hAnsi="Times New Roman" w:cs="Times New Roman"/>
-              <w:noProof/>
-              <w:sz w:val="28"/>
-              <w:szCs w:val="28"/>
-              <w:shd w:val="clear" w:color="auto" w:fill="FFFFFF"/>
-              <w:lang w:val="uk-UA"/>
-            </w:rPr>
-            <w:instrText xml:space="preserve"> HYPERLINK \l "_Toc532289194" </w:instrText>
-          </w:r>
-          <w:r>
-            <w:rPr>
-              <w:rStyle w:val="ad"/>
-              <w:shd w:val="clear" w:color="auto" w:fill="FFFFFF"/>
-            </w:rPr>
-            <w:fldChar w:fldCharType="separate"/>
-          </w:r>
-          <w:r>
-            <w:rPr>
-              <w:rStyle w:val="ad"/>
-              <w:rFonts w:ascii="Times New Roman" w:hAnsi="Times New Roman" w:cs="Times New Roman"/>
-              <w:noProof/>
-              <w:sz w:val="28"/>
-              <w:szCs w:val="28"/>
-              <w:shd w:val="clear" w:color="auto" w:fill="FFFFFF"/>
-              <w:lang w:val="uk-UA"/>
-            </w:rPr>
-            <w:t>2.3 Об’єктна модель</w:t>
-          </w:r>
-          <w:r>
-            <w:rPr>
-              <w:rStyle w:val="ad"/>
-              <w:rFonts w:ascii="Times New Roman" w:hAnsi="Times New Roman" w:cs="Times New Roman"/>
-              <w:noProof/>
-              <w:sz w:val="28"/>
-              <w:szCs w:val="28"/>
-              <w:shd w:val="clear" w:color="auto" w:fill="FFFFFF"/>
-              <w:lang w:val="uk-UA"/>
-            </w:rPr>
-            <w:t> </w:t>
-          </w:r>
-          <w:r>
-            <w:rPr>
-              <w:rStyle w:val="ad"/>
-              <w:rFonts w:ascii="Times New Roman" w:hAnsi="Times New Roman" w:cs="Times New Roman"/>
-              <w:noProof/>
-              <w:sz w:val="28"/>
-              <w:szCs w:val="28"/>
-              <w:shd w:val="clear" w:color="auto" w:fill="FFFFFF"/>
-              <w:lang w:val="uk-UA"/>
-            </w:rPr>
-            <w:t xml:space="preserve"> програми</w:t>
-          </w:r>
-          <w:r>
-            <w:rPr>
-              <w:rFonts w:ascii="Times New Roman" w:hAnsi="Times New Roman" w:cs="Times New Roman"/>
-              <w:noProof/>
-              <w:webHidden/>
-              <w:sz w:val="28"/>
-              <w:szCs w:val="28"/>
-              <w:lang w:val="uk-UA"/>
-            </w:rPr>
-            <w:tab/>
-            <w:t>2</w:t>
-          </w:r>
-          <w:r>
-            <w:rPr>
-              <w:rFonts w:ascii="Times New Roman" w:hAnsi="Times New Roman" w:cs="Times New Roman"/>
-              <w:noProof/>
-              <w:sz w:val="28"/>
-              <w:szCs w:val="28"/>
-              <w:lang w:val="uk-UA"/>
-            </w:rPr>
-            <w:fldChar w:fldCharType="end"/>
-          </w:r>
+          <w:hyperlink w:anchor="_Toc532289194" w:history="1">
+            <w:r>
+              <w:rPr>
+                <w:rStyle w:val="ad"/>
+                <w:rFonts w:ascii="Times New Roman" w:hAnsi="Times New Roman" w:cs="Times New Roman"/>
+                <w:noProof/>
+                <w:sz w:val="28"/>
+                <w:szCs w:val="28"/>
+                <w:shd w:val="clear" w:color="auto" w:fill="FFFFFF"/>
+                <w:lang w:val="uk-UA"/>
+              </w:rPr>
+              <w:t>2.3 Об’єктна модель</w:t>
+            </w:r>
+            <w:r>
+              <w:rPr>
+                <w:rStyle w:val="ad"/>
+                <w:rFonts w:ascii="Times New Roman" w:hAnsi="Times New Roman" w:cs="Times New Roman"/>
+                <w:noProof/>
+                <w:sz w:val="28"/>
+                <w:szCs w:val="28"/>
+                <w:shd w:val="clear" w:color="auto" w:fill="FFFFFF"/>
+                <w:lang w:val="uk-UA"/>
+              </w:rPr>
+              <w:t> </w:t>
+            </w:r>
+            <w:r>
+              <w:rPr>
+                <w:rStyle w:val="ad"/>
+                <w:rFonts w:ascii="Times New Roman" w:hAnsi="Times New Roman" w:cs="Times New Roman"/>
+                <w:noProof/>
+                <w:sz w:val="28"/>
+                <w:szCs w:val="28"/>
+                <w:shd w:val="clear" w:color="auto" w:fill="FFFFFF"/>
+                <w:lang w:val="uk-UA"/>
+              </w:rPr>
+              <w:t xml:space="preserve"> програми</w:t>
+            </w:r>
+            <w:r>
+              <w:rPr>
+                <w:rFonts w:ascii="Times New Roman" w:hAnsi="Times New Roman" w:cs="Times New Roman"/>
+                <w:noProof/>
+                <w:webHidden/>
+                <w:sz w:val="28"/>
+                <w:szCs w:val="28"/>
+                <w:lang w:val="uk-UA"/>
+              </w:rPr>
+              <w:tab/>
+              <w:t>2</w:t>
+            </w:r>
+          </w:hyperlink>
           <w:r>
             <w:rPr>
               <w:rFonts w:ascii="Times New Roman" w:hAnsi="Times New Roman" w:cs="Times New Roman"/>
@@ -35256,10 +35188,14 @@
         <w:autoSpaceDE w:val="0"/>
         <w:autoSpaceDN w:val="0"/>
         <w:adjustRightInd w:val="0"/>
-      </w:pPr>
-      <w:r>
-        <w:rPr>
-          <w:rFonts w:ascii="Cascadia Code" w:hAnsi="Cascadia Code" w:cs="Times New Roman"/>
+        <w:rPr>
+          <w:rFonts w:ascii="Times New Roman" w:hAnsi="Times New Roman" w:cs="Times New Roman"/>
+        </w:rPr>
+      </w:pPr>
+      <w:bookmarkStart w:id="4" w:name="_GoBack"/>
+      <w:r>
+        <w:rPr>
+          <w:rFonts w:ascii="Times New Roman" w:hAnsi="Times New Roman" w:cs="Times New Roman"/>
           <w:color w:val="000000"/>
           <w:sz w:val="28"/>
           <w:szCs w:val="28"/>
@@ -35270,7 +35206,7 @@
       <w:proofErr w:type="spellStart"/>
       <w:r>
         <w:rPr>
-          <w:rFonts w:ascii="Cascadia Code" w:hAnsi="Cascadia Code" w:cs="Times New Roman"/>
+          <w:rFonts w:ascii="Times New Roman" w:hAnsi="Times New Roman" w:cs="Times New Roman"/>
           <w:color w:val="000000"/>
           <w:sz w:val="28"/>
           <w:szCs w:val="28"/>
@@ -35280,7 +35216,7 @@
       <w:proofErr w:type="spellEnd"/>
       <w:r>
         <w:rPr>
-          <w:rFonts w:ascii="Cascadia Code" w:hAnsi="Cascadia Code" w:cs="Times New Roman"/>
+          <w:rFonts w:ascii="Times New Roman" w:hAnsi="Times New Roman" w:cs="Times New Roman"/>
           <w:color w:val="000000"/>
           <w:sz w:val="28"/>
           <w:szCs w:val="28"/>
@@ -35288,45 +35224,21 @@
         <w:t>:</w:t>
       </w:r>
       <w:r>
+        <w:rPr>
+          <w:rFonts w:ascii="Times New Roman" w:hAnsi="Times New Roman" w:cs="Times New Roman"/>
+        </w:rPr>
         <w:t xml:space="preserve"> </w:t>
       </w:r>
-      <w:bookmarkStart w:id="4" w:name="_GoBack"/>
-      <w:r>
-        <w:rPr>
-          <w:color w:val="0000FF"/>
-          <w:u w:val="single"/>
-        </w:rPr>
-        <w:fldChar w:fldCharType="begin"/>
-      </w:r>
-      <w:r>
-        <w:rPr>
-          <w:color w:val="0000FF"/>
-          <w:u w:val="single"/>
-        </w:rPr>
-        <w:instrText xml:space="preserve"> HYPERLINK "https://github.com/sdermann/travel-agency-app" </w:instrText>
-      </w:r>
-      <w:r>
-        <w:rPr>
-          <w:color w:val="0000FF"/>
-          <w:u w:val="single"/>
-        </w:rPr>
-        <w:fldChar w:fldCharType="separate"/>
-      </w:r>
-      <w:r>
-        <w:rPr>
-          <w:color w:val="0000FF"/>
-          <w:u w:val="single"/>
-        </w:rPr>
-        <w:t>https://github.com/sdermann/travel-agency-app</w:t>
-      </w:r>
-      <w:r>
-        <w:rPr>
-          <w:color w:val="0000FF"/>
-          <w:u w:val="single"/>
-        </w:rPr>
-        <w:fldChar w:fldCharType="end"/>
-      </w:r>
-      <w:bookmarkEnd w:id="4"/>
+      <w:hyperlink r:id="rId50" w:history="1">
+        <w:r>
+          <w:rPr>
+            <w:rFonts w:ascii="Times New Roman" w:hAnsi="Times New Roman" w:cs="Times New Roman"/>
+            <w:color w:val="0000FF"/>
+            <w:u w:val="single"/>
+          </w:rPr>
+          <w:t>https://github.com/sdermann/travel-agency-app</w:t>
+        </w:r>
+      </w:hyperlink>
     </w:p>
     <w:p>
       <w:pPr>
@@ -35334,25 +35246,215 @@
         <w:autoSpaceDN w:val="0"/>
         <w:adjustRightInd w:val="0"/>
         <w:rPr>
-          <w:rFonts w:ascii="Cascadia Code" w:hAnsi="Cascadia Code" w:cs="Times New Roman"/>
-          <w:color w:val="000000"/>
-          <w:sz w:val="28"/>
-          <w:szCs w:val="28"/>
-          <w:lang w:val="uk-UA"/>
-        </w:rPr>
-      </w:pPr>
-      <w:r>
+          <w:rFonts w:ascii="Times New Roman" w:hAnsi="Times New Roman" w:cs="Times New Roman"/>
+        </w:rPr>
+      </w:pPr>
+      <w:r>
+        <w:rPr>
+          <w:rFonts w:ascii="Times New Roman" w:hAnsi="Times New Roman" w:cs="Times New Roman"/>
+        </w:rPr>
         <w:t xml:space="preserve">Просьба скачивать вместе с папкой </w:t>
       </w:r>
       <w:r>
         <w:rPr>
+          <w:rFonts w:ascii="Times New Roman" w:hAnsi="Times New Roman" w:cs="Times New Roman"/>
           <w:lang w:val="en-US"/>
         </w:rPr>
         <w:t>Images</w:t>
       </w:r>
     </w:p>
+    <w:p>
+      <w:pPr>
+        <w:autoSpaceDE w:val="0"/>
+        <w:autoSpaceDN w:val="0"/>
+        <w:adjustRightInd w:val="0"/>
+        <w:rPr>
+          <w:rFonts w:ascii="Times New Roman" w:hAnsi="Times New Roman" w:cs="Times New Roman"/>
+        </w:rPr>
+      </w:pPr>
+      <w:proofErr w:type="spellStart"/>
+      <w:r>
+        <w:rPr>
+          <w:rFonts w:ascii="Times New Roman" w:hAnsi="Times New Roman" w:cs="Times New Roman"/>
+          <w:lang w:val="uk-UA"/>
+        </w:rPr>
+        <w:t>Данные</w:t>
+      </w:r>
+      <w:proofErr w:type="spellEnd"/>
+      <w:r>
+        <w:rPr>
+          <w:rFonts w:ascii="Times New Roman" w:hAnsi="Times New Roman" w:cs="Times New Roman"/>
+          <w:lang w:val="uk-UA"/>
+        </w:rPr>
+        <w:t xml:space="preserve"> </w:t>
+      </w:r>
+      <w:proofErr w:type="spellStart"/>
+      <w:r>
+        <w:rPr>
+          <w:rFonts w:ascii="Times New Roman" w:hAnsi="Times New Roman" w:cs="Times New Roman"/>
+          <w:lang w:val="uk-UA"/>
+        </w:rPr>
+        <w:t>хранятся</w:t>
+      </w:r>
+      <w:proofErr w:type="spellEnd"/>
+      <w:r>
+        <w:rPr>
+          <w:rFonts w:ascii="Times New Roman" w:hAnsi="Times New Roman" w:cs="Times New Roman"/>
+          <w:lang w:val="uk-UA"/>
+        </w:rPr>
+        <w:t xml:space="preserve"> в по адресу:</w:t>
+      </w:r>
+      <w:r>
+        <w:rPr>
+          <w:rFonts w:ascii="Times New Roman" w:hAnsi="Times New Roman" w:cs="Times New Roman"/>
+        </w:rPr>
+        <w:t xml:space="preserve"> </w:t>
+      </w:r>
+      <w:proofErr w:type="spellStart"/>
+      <w:r>
+        <w:rPr>
+          <w:rFonts w:ascii="Times New Roman" w:hAnsi="Times New Roman" w:cs="Times New Roman"/>
+          <w:lang w:val="uk-UA"/>
+        </w:rPr>
+        <w:t>travel-agency-app</w:t>
+      </w:r>
+      <w:proofErr w:type="spellEnd"/>
+      <w:r>
+        <w:rPr>
+          <w:rFonts w:ascii="Times New Roman" w:hAnsi="Times New Roman" w:cs="Times New Roman"/>
+          <w:lang w:val="uk-UA"/>
+        </w:rPr>
+        <w:t>\</w:t>
+      </w:r>
+      <w:proofErr w:type="spellStart"/>
+      <w:r>
+        <w:rPr>
+          <w:rFonts w:ascii="Times New Roman" w:hAnsi="Times New Roman" w:cs="Times New Roman"/>
+          <w:lang w:val="uk-UA"/>
+        </w:rPr>
+        <w:t>src</w:t>
+      </w:r>
+      <w:proofErr w:type="spellEnd"/>
+      <w:r>
+        <w:rPr>
+          <w:rFonts w:ascii="Times New Roman" w:hAnsi="Times New Roman" w:cs="Times New Roman"/>
+          <w:lang w:val="uk-UA"/>
+        </w:rPr>
+        <w:t>\</w:t>
+      </w:r>
+      <w:proofErr w:type="spellStart"/>
+      <w:r>
+        <w:rPr>
+          <w:rFonts w:ascii="Times New Roman" w:hAnsi="Times New Roman" w:cs="Times New Roman"/>
+          <w:lang w:val="uk-UA"/>
+        </w:rPr>
+        <w:t>AdminApp</w:t>
+      </w:r>
+      <w:proofErr w:type="spellEnd"/>
+      <w:r>
+        <w:rPr>
+          <w:rFonts w:ascii="Times New Roman" w:hAnsi="Times New Roman" w:cs="Times New Roman"/>
+          <w:lang w:val="uk-UA"/>
+        </w:rPr>
+        <w:t>\</w:t>
+      </w:r>
+      <w:r>
+        <w:rPr>
+          <w:rFonts w:ascii="Times New Roman" w:hAnsi="Times New Roman" w:cs="Times New Roman"/>
+          <w:lang w:val="en-US"/>
+        </w:rPr>
+        <w:t>bin</w:t>
+      </w:r>
+      <w:r>
+        <w:rPr>
+          <w:rFonts w:ascii="Times New Roman" w:hAnsi="Times New Roman" w:cs="Times New Roman"/>
+        </w:rPr>
+        <w:t xml:space="preserve"> </w:t>
+      </w:r>
+    </w:p>
+    <w:p>
+      <w:pPr>
+        <w:autoSpaceDE w:val="0"/>
+        <w:autoSpaceDN w:val="0"/>
+        <w:adjustRightInd w:val="0"/>
+        <w:rPr>
+          <w:rFonts w:ascii="Times New Roman" w:hAnsi="Times New Roman" w:cs="Times New Roman"/>
+          <w:color w:val="000000"/>
+          <w:sz w:val="28"/>
+          <w:szCs w:val="28"/>
+        </w:rPr>
+      </w:pPr>
+      <w:r>
+        <w:rPr>
+          <w:rFonts w:ascii="Times New Roman" w:hAnsi="Times New Roman" w:cs="Times New Roman"/>
+          <w:color w:val="000000"/>
+          <w:sz w:val="28"/>
+          <w:szCs w:val="28"/>
+        </w:rPr>
+        <w:t>В</w:t>
+      </w:r>
+      <w:r>
+        <w:rPr>
+          <w:rFonts w:ascii="Times New Roman" w:hAnsi="Times New Roman" w:cs="Times New Roman"/>
+          <w:color w:val="000000"/>
+          <w:sz w:val="28"/>
+          <w:szCs w:val="28"/>
+        </w:rPr>
+        <w:t xml:space="preserve"> файле под названием</w:t>
+      </w:r>
+      <w:r>
+        <w:rPr>
+          <w:rFonts w:ascii="Times New Roman" w:hAnsi="Times New Roman" w:cs="Times New Roman"/>
+          <w:color w:val="000000"/>
+          <w:sz w:val="28"/>
+          <w:szCs w:val="28"/>
+        </w:rPr>
+        <w:t>: “</w:t>
+      </w:r>
+      <w:proofErr w:type="spellStart"/>
+      <w:r>
+        <w:rPr>
+          <w:rFonts w:ascii="Times New Roman" w:hAnsi="Times New Roman" w:cs="Times New Roman"/>
+          <w:color w:val="000000"/>
+          <w:sz w:val="28"/>
+          <w:szCs w:val="28"/>
+          <w:lang w:val="en-US"/>
+        </w:rPr>
+        <w:t>Debagstore</w:t>
+      </w:r>
+      <w:proofErr w:type="spellEnd"/>
+      <w:r>
+        <w:rPr>
+          <w:rFonts w:ascii="Times New Roman" w:hAnsi="Times New Roman" w:cs="Times New Roman"/>
+          <w:color w:val="000000"/>
+          <w:sz w:val="28"/>
+          <w:szCs w:val="28"/>
+        </w:rPr>
+        <w:t>.</w:t>
+      </w:r>
+      <w:r>
+        <w:rPr>
+          <w:rFonts w:ascii="Times New Roman" w:hAnsi="Times New Roman" w:cs="Times New Roman"/>
+          <w:color w:val="000000"/>
+          <w:sz w:val="28"/>
+          <w:szCs w:val="28"/>
+          <w:lang w:val="en-US"/>
+        </w:rPr>
+        <w:t>bi</w:t>
+      </w:r>
+      <w:r>
+        <w:rPr>
+          <w:rFonts w:ascii="Times New Roman" w:hAnsi="Times New Roman" w:cs="Times New Roman"/>
+          <w:color w:val="000000"/>
+          <w:sz w:val="28"/>
+          <w:szCs w:val="28"/>
+        </w:rPr>
+        <w:t>n”</w:t>
+      </w:r>
+      <w:bookmarkEnd w:id="4"/>
+    </w:p>
     <w:sectPr>
-      <w:headerReference w:type="default" r:id="rId50"/>
+      <w:headerReference w:type="default" r:id="rId51"/>
       <w:pgSz w:w="11900" w:h="16840"/>
       <w:pgMar w:top="1134" w:right="851" w:bottom="1134" w:left="1701" w:header="709" w:footer="709" w:gutter="0"/>
       <w:cols w:space="708"/>
@@ -35503,7 +35605,7 @@
           <w:rPr>
             <w:noProof/>
           </w:rPr>
-          <w:t>53</w:t>
+          <w:t>51</w:t>
         </w:r>
         <w:r>
           <w:rPr>
@@ -41339,12 +41441,6 @@
 </file>
 
 <file path=customXml/item1.xml><?xml version="1.0" encoding="utf-8"?>
-<p:properties xmlns:p="http://schemas.microsoft.com/office/2006/metadata/properties" xmlns:xsi="http://www.w3.org/2001/XMLSchema-instance" xmlns:pc="http://schemas.microsoft.com/office/infopath/2007/PartnerControls">
-  <documentManagement/>
-</p:properties>
-</file>
-
-<file path=customXml/item2.xml><?xml version="1.0" encoding="utf-8"?>
 <ct:contentTypeSchema xmlns:ct="http://schemas.microsoft.com/office/2006/metadata/contentType" xmlns:ma="http://schemas.microsoft.com/office/2006/metadata/properties/metaAttributes" ct:_="" ma:_="" ma:contentTypeName="Документ" ma:contentTypeID="0x01010074F4D1BC81621C4AA293CA3F6D8D9F5B" ma:contentTypeVersion="12" ma:contentTypeDescription="Створення нового документа." ma:contentTypeScope="" ma:versionID="2c12b4bf96c1bf0e004fcf13277180e2">
   <xsd:schema xmlns:xsd="http://www.w3.org/2001/XMLSchema" xmlns:xs="http://www.w3.org/2001/XMLSchema" xmlns:p="http://schemas.microsoft.com/office/2006/metadata/properties" xmlns:ns3="da313137-2cf1-4ab7-8298-287423865884" xmlns:ns4="93dcf9d5-016b-48c8-a3a6-6c9a6208dd4f" targetNamespace="http://schemas.microsoft.com/office/2006/metadata/properties" ma:root="true" ma:fieldsID="250941eb69a3db61bc8e248e9fd9bd55" ns3:_="" ns4:_="">
     <xsd:import namespace="da313137-2cf1-4ab7-8298-287423865884"/>
@@ -41561,6 +41657,12 @@
 </ct:contentTypeSchema>
 </file>
 
+<file path=customXml/item2.xml><?xml version="1.0" encoding="utf-8"?>
+<p:properties xmlns:p="http://schemas.microsoft.com/office/2006/metadata/properties" xmlns:xsi="http://www.w3.org/2001/XMLSchema-instance" xmlns:pc="http://schemas.microsoft.com/office/infopath/2007/PartnerControls">
+  <documentManagement/>
+</p:properties>
+</file>
+
 <file path=customXml/item3.xml><?xml version="1.0" encoding="utf-8"?>
 <?mso-contentType ?>
 <FormTemplates xmlns="http://schemas.microsoft.com/sharepoint/v3/contenttype/forms">
@@ -41575,15 +41677,6 @@
 </file>
 
 <file path=customXml/itemProps1.xml><?xml version="1.0" encoding="utf-8"?>
-<ds:datastoreItem xmlns:ds="http://schemas.openxmlformats.org/officeDocument/2006/customXml" ds:itemID="{187B35A3-0DD9-4FB0-89F7-48C8D4FB0CCA}">
-  <ds:schemaRefs>
-    <ds:schemaRef ds:uri="http://schemas.microsoft.com/office/2006/metadata/properties"/>
-    <ds:schemaRef ds:uri="http://schemas.microsoft.com/office/infopath/2007/PartnerControls"/>
-  </ds:schemaRefs>
-</ds:datastoreItem>
-</file>
-
-<file path=customXml/itemProps2.xml><?xml version="1.0" encoding="utf-8"?>
 <ds:datastoreItem xmlns:ds="http://schemas.openxmlformats.org/officeDocument/2006/customXml" ds:itemID="{E32A77A6-6F31-47F7-9A92-54BCF5805F12}">
   <ds:schemaRefs>
     <ds:schemaRef ds:uri="http://schemas.microsoft.com/office/2006/metadata/contentType"/>
@@ -41602,6 +41695,15 @@
 </ds:datastoreItem>
 </file>
 
+<file path=customXml/itemProps2.xml><?xml version="1.0" encoding="utf-8"?>
+<ds:datastoreItem xmlns:ds="http://schemas.openxmlformats.org/officeDocument/2006/customXml" ds:itemID="{187B35A3-0DD9-4FB0-89F7-48C8D4FB0CCA}">
+  <ds:schemaRefs>
+    <ds:schemaRef ds:uri="http://schemas.microsoft.com/office/2006/metadata/properties"/>
+    <ds:schemaRef ds:uri="http://schemas.microsoft.com/office/infopath/2007/PartnerControls"/>
+  </ds:schemaRefs>
+</ds:datastoreItem>
+</file>
+
 <file path=customXml/itemProps3.xml><?xml version="1.0" encoding="utf-8"?>
 <ds:datastoreItem xmlns:ds="http://schemas.openxmlformats.org/officeDocument/2006/customXml" ds:itemID="{EADE6B6C-06A0-455E-9B65-EA641A7ABA59}">
   <ds:schemaRefs>
@@ -41611,7 +41713,7 @@
 </file>
 
 <file path=customXml/itemProps4.xml><?xml version="1.0" encoding="utf-8"?>
-<ds:datastoreItem xmlns:ds="http://schemas.openxmlformats.org/officeDocument/2006/customXml" ds:itemID="{28E395DC-5F0E-4078-BF05-0512F7DA0813}">
+<ds:datastoreItem xmlns:ds="http://schemas.openxmlformats.org/officeDocument/2006/customXml" ds:itemID="{F394C3AF-5ECB-4072-835C-B02C6916CB9F}">
   <ds:schemaRefs>
     <ds:schemaRef ds:uri="http://schemas.openxmlformats.org/officeDocument/2006/bibliography"/>
   </ds:schemaRefs>

</xml_diff>